<commit_message>
Crud (функции create и getAll у categ. и subcateg.)
</commit_message>
<xml_diff>
--- a/Documantation.docx
+++ b/Documantation.docx
@@ -2612,6 +2612,419 @@
     </w:p>
     <w:p>
       <w:pPr>
+        <w:pStyle w:val="a3"/>
+        <w:ind w:left="1080"/>
+        <w:jc w:val="both"/>
+        <w:rPr>
+          <w:rFonts w:ascii="Times New Roman" w:eastAsia="Times New Roman" w:hAnsi="Times New Roman" w:cs="Times New Roman"/>
+          <w:b/>
+          <w:sz w:val="28"/>
+          <w:szCs w:val="20"/>
+        </w:rPr>
+      </w:pPr>
+    </w:p>
+    <w:p>
+      <w:pPr>
+        <w:pStyle w:val="a3"/>
+        <w:numPr>
+          <w:ilvl w:val="0"/>
+          <w:numId w:val="2"/>
+        </w:numPr>
+        <w:jc w:val="both"/>
+        <w:rPr>
+          <w:rFonts w:ascii="Times New Roman" w:eastAsia="Times New Roman" w:hAnsi="Times New Roman" w:cs="Times New Roman"/>
+          <w:b/>
+          <w:sz w:val="28"/>
+          <w:szCs w:val="20"/>
+          <w:lang w:val="ru-RU"/>
+        </w:rPr>
+      </w:pPr>
+      <w:r>
+        <w:rPr>
+          <w:rFonts w:ascii="Times New Roman" w:eastAsia="Times New Roman" w:hAnsi="Times New Roman" w:cs="Times New Roman"/>
+          <w:b/>
+          <w:sz w:val="28"/>
+          <w:szCs w:val="20"/>
+        </w:rPr>
+        <w:t>CRUD</w:t>
+      </w:r>
+      <w:r>
+        <w:rPr>
+          <w:rFonts w:ascii="Times New Roman" w:eastAsia="Times New Roman" w:hAnsi="Times New Roman" w:cs="Times New Roman"/>
+          <w:b/>
+          <w:sz w:val="28"/>
+          <w:szCs w:val="20"/>
+          <w:lang w:val="ru-RU"/>
+        </w:rPr>
+        <w:t xml:space="preserve"> для типов, брэндов, устройств</w:t>
+      </w:r>
+    </w:p>
+    <w:p>
+      <w:pPr>
+        <w:pStyle w:val="a3"/>
+        <w:ind w:left="1080"/>
+        <w:jc w:val="both"/>
+        <w:rPr>
+          <w:rFonts w:ascii="Times New Roman" w:eastAsia="Times New Roman" w:hAnsi="Times New Roman" w:cs="Times New Roman"/>
+          <w:sz w:val="28"/>
+          <w:szCs w:val="20"/>
+          <w:lang w:val="ru-RU"/>
+        </w:rPr>
+      </w:pPr>
+      <w:r>
+        <w:rPr>
+          <w:rFonts w:ascii="Times New Roman" w:eastAsia="Times New Roman" w:hAnsi="Times New Roman" w:cs="Times New Roman"/>
+          <w:sz w:val="28"/>
+          <w:szCs w:val="20"/>
+          <w:lang w:val="ru-RU"/>
+        </w:rPr>
+        <w:t xml:space="preserve">Устанавливаем </w:t>
+      </w:r>
+      <w:r>
+        <w:rPr>
+          <w:rFonts w:ascii="Times New Roman" w:eastAsia="Times New Roman" w:hAnsi="Times New Roman" w:cs="Times New Roman"/>
+          <w:sz w:val="28"/>
+          <w:szCs w:val="20"/>
+          <w:lang w:val="ru-RU"/>
+        </w:rPr>
+        <w:t xml:space="preserve">пакет </w:t>
+      </w:r>
+      <w:r>
+        <w:rPr>
+          <w:rFonts w:ascii="Times New Roman" w:eastAsia="Times New Roman" w:hAnsi="Times New Roman" w:cs="Times New Roman"/>
+          <w:sz w:val="28"/>
+          <w:szCs w:val="20"/>
+          <w:lang w:val="ru-RU"/>
+        </w:rPr>
+        <w:t>“</w:t>
+      </w:r>
+      <w:r>
+        <w:rPr>
+          <w:rFonts w:ascii="Times New Roman" w:eastAsia="Times New Roman" w:hAnsi="Times New Roman" w:cs="Times New Roman"/>
+          <w:sz w:val="28"/>
+          <w:szCs w:val="20"/>
+          <w:highlight w:val="yellow"/>
+        </w:rPr>
+        <w:t>express</w:t>
+      </w:r>
+      <w:r>
+        <w:rPr>
+          <w:rFonts w:ascii="Times New Roman" w:eastAsia="Times New Roman" w:hAnsi="Times New Roman" w:cs="Times New Roman"/>
+          <w:sz w:val="28"/>
+          <w:szCs w:val="20"/>
+          <w:highlight w:val="yellow"/>
+          <w:lang w:val="ru-RU"/>
+        </w:rPr>
+        <w:t>-</w:t>
+      </w:r>
+      <w:proofErr w:type="spellStart"/>
+      <w:r>
+        <w:rPr>
+          <w:rFonts w:ascii="Times New Roman" w:eastAsia="Times New Roman" w:hAnsi="Times New Roman" w:cs="Times New Roman"/>
+          <w:sz w:val="28"/>
+          <w:szCs w:val="20"/>
+          <w:highlight w:val="yellow"/>
+        </w:rPr>
+        <w:t>fileupload</w:t>
+      </w:r>
+      <w:proofErr w:type="spellEnd"/>
+      <w:r>
+        <w:rPr>
+          <w:rFonts w:ascii="Times New Roman" w:eastAsia="Times New Roman" w:hAnsi="Times New Roman" w:cs="Times New Roman"/>
+          <w:sz w:val="28"/>
+          <w:szCs w:val="20"/>
+          <w:lang w:val="ru-RU"/>
+        </w:rPr>
+        <w:t xml:space="preserve">” </w:t>
+      </w:r>
+      <w:r>
+        <w:rPr>
+          <w:rFonts w:ascii="Times New Roman" w:eastAsia="Times New Roman" w:hAnsi="Times New Roman" w:cs="Times New Roman"/>
+          <w:sz w:val="28"/>
+          <w:szCs w:val="20"/>
+          <w:lang w:val="ru-RU"/>
+        </w:rPr>
+        <w:t>для загрузки картинок</w:t>
+      </w:r>
+    </w:p>
+    <w:p>
+      <w:pPr>
+        <w:pStyle w:val="a3"/>
+        <w:ind w:left="1080"/>
+        <w:jc w:val="both"/>
+        <w:rPr>
+          <w:rFonts w:ascii="Times New Roman" w:eastAsia="Times New Roman" w:hAnsi="Times New Roman" w:cs="Times New Roman"/>
+          <w:sz w:val="28"/>
+          <w:szCs w:val="20"/>
+          <w:lang w:val="ru-RU"/>
+        </w:rPr>
+      </w:pPr>
+      <w:r>
+        <w:rPr>
+          <w:rFonts w:ascii="Times New Roman" w:eastAsia="Times New Roman" w:hAnsi="Times New Roman" w:cs="Times New Roman"/>
+          <w:sz w:val="28"/>
+          <w:szCs w:val="20"/>
+          <w:lang w:val="ru-RU"/>
+        </w:rPr>
+        <w:t xml:space="preserve">Установим пакет </w:t>
+      </w:r>
+      <w:r>
+        <w:rPr>
+          <w:rFonts w:ascii="Times New Roman" w:eastAsia="Times New Roman" w:hAnsi="Times New Roman" w:cs="Times New Roman"/>
+          <w:sz w:val="28"/>
+          <w:szCs w:val="20"/>
+          <w:lang w:val="ru-RU"/>
+        </w:rPr>
+        <w:t>“</w:t>
+      </w:r>
+      <w:proofErr w:type="spellStart"/>
+      <w:r>
+        <w:rPr>
+          <w:rFonts w:ascii="Times New Roman" w:eastAsia="Times New Roman" w:hAnsi="Times New Roman" w:cs="Times New Roman"/>
+          <w:sz w:val="28"/>
+          <w:szCs w:val="20"/>
+          <w:highlight w:val="yellow"/>
+        </w:rPr>
+        <w:t>uuid</w:t>
+      </w:r>
+      <w:proofErr w:type="spellEnd"/>
+      <w:r>
+        <w:rPr>
+          <w:rFonts w:ascii="Times New Roman" w:eastAsia="Times New Roman" w:hAnsi="Times New Roman" w:cs="Times New Roman"/>
+          <w:sz w:val="28"/>
+          <w:szCs w:val="20"/>
+          <w:lang w:val="ru-RU"/>
+        </w:rPr>
+        <w:t>”</w:t>
+      </w:r>
+      <w:r>
+        <w:rPr>
+          <w:rFonts w:ascii="Times New Roman" w:eastAsia="Times New Roman" w:hAnsi="Times New Roman" w:cs="Times New Roman"/>
+          <w:sz w:val="28"/>
+          <w:szCs w:val="20"/>
+          <w:lang w:val="ru-RU"/>
+        </w:rPr>
+        <w:t xml:space="preserve"> – </w:t>
+      </w:r>
+      <w:r>
+        <w:rPr>
+          <w:rFonts w:ascii="Times New Roman" w:eastAsia="Times New Roman" w:hAnsi="Times New Roman" w:cs="Times New Roman"/>
+          <w:sz w:val="28"/>
+          <w:szCs w:val="20"/>
+          <w:lang w:val="ru-RU"/>
+        </w:rPr>
+        <w:t xml:space="preserve">он генерирует случайные неповторяющиеся </w:t>
+      </w:r>
+      <w:r>
+        <w:rPr>
+          <w:rFonts w:ascii="Times New Roman" w:eastAsia="Times New Roman" w:hAnsi="Times New Roman" w:cs="Times New Roman"/>
+          <w:sz w:val="28"/>
+          <w:szCs w:val="20"/>
+        </w:rPr>
+        <w:t>id</w:t>
+      </w:r>
+      <w:r>
+        <w:rPr>
+          <w:rFonts w:ascii="Times New Roman" w:eastAsia="Times New Roman" w:hAnsi="Times New Roman" w:cs="Times New Roman"/>
+          <w:sz w:val="28"/>
+          <w:szCs w:val="20"/>
+          <w:lang w:val="ru-RU"/>
+        </w:rPr>
+        <w:t>-</w:t>
+      </w:r>
+      <w:proofErr w:type="spellStart"/>
+      <w:r>
+        <w:rPr>
+          <w:rFonts w:ascii="Times New Roman" w:eastAsia="Times New Roman" w:hAnsi="Times New Roman" w:cs="Times New Roman"/>
+          <w:sz w:val="28"/>
+          <w:szCs w:val="20"/>
+          <w:lang w:val="ru-RU"/>
+        </w:rPr>
+        <w:t>ишки</w:t>
+      </w:r>
+      <w:proofErr w:type="spellEnd"/>
+      <w:r>
+        <w:rPr>
+          <w:rFonts w:ascii="Times New Roman" w:eastAsia="Times New Roman" w:hAnsi="Times New Roman" w:cs="Times New Roman"/>
+          <w:sz w:val="28"/>
+          <w:szCs w:val="20"/>
+          <w:lang w:val="ru-RU"/>
+        </w:rPr>
+        <w:t xml:space="preserve"> (нужен для файлов</w:t>
+      </w:r>
+      <w:bookmarkStart w:id="0" w:name="_GoBack"/>
+      <w:bookmarkEnd w:id="0"/>
+      <w:r>
+        <w:rPr>
+          <w:rFonts w:ascii="Times New Roman" w:eastAsia="Times New Roman" w:hAnsi="Times New Roman" w:cs="Times New Roman"/>
+          <w:sz w:val="28"/>
+          <w:szCs w:val="20"/>
+          <w:lang w:val="ru-RU"/>
+        </w:rPr>
+        <w:t>)</w:t>
+      </w:r>
+      <w:r>
+        <w:rPr>
+          <w:rFonts w:ascii="Times New Roman" w:eastAsia="Times New Roman" w:hAnsi="Times New Roman" w:cs="Times New Roman"/>
+          <w:sz w:val="28"/>
+          <w:szCs w:val="20"/>
+          <w:lang w:val="ru-RU"/>
+        </w:rPr>
+        <w:t xml:space="preserve"> </w:t>
+      </w:r>
+    </w:p>
+    <w:p>
+      <w:pPr>
+        <w:jc w:val="both"/>
+        <w:rPr>
+          <w:rFonts w:ascii="Times New Roman" w:eastAsia="Times New Roman" w:hAnsi="Times New Roman" w:cs="Times New Roman"/>
+          <w:sz w:val="28"/>
+          <w:szCs w:val="20"/>
+          <w:lang w:val="ru-RU"/>
+        </w:rPr>
+      </w:pPr>
+      <w:r>
+        <w:rPr>
+          <w:rFonts w:ascii="Times New Roman" w:eastAsia="Times New Roman" w:hAnsi="Times New Roman" w:cs="Times New Roman"/>
+          <w:sz w:val="28"/>
+          <w:szCs w:val="20"/>
+          <w:lang w:val="ru-RU"/>
+        </w:rPr>
+        <w:tab/>
+      </w:r>
+      <w:r>
+        <w:rPr>
+          <w:rFonts w:ascii="Times New Roman" w:eastAsia="Times New Roman" w:hAnsi="Times New Roman" w:cs="Times New Roman"/>
+          <w:sz w:val="28"/>
+          <w:szCs w:val="20"/>
+          <w:lang w:val="ru-RU"/>
+        </w:rPr>
+        <w:tab/>
+      </w:r>
+    </w:p>
+    <w:p>
+      <w:pPr>
+        <w:jc w:val="both"/>
+        <w:rPr>
+          <w:rFonts w:ascii="Times New Roman" w:eastAsia="Times New Roman" w:hAnsi="Times New Roman" w:cs="Times New Roman"/>
+          <w:sz w:val="28"/>
+          <w:szCs w:val="20"/>
+          <w:lang w:val="ru-RU"/>
+        </w:rPr>
+      </w:pPr>
+    </w:p>
+    <w:p>
+      <w:pPr>
+        <w:jc w:val="both"/>
+        <w:rPr>
+          <w:rFonts w:ascii="Times New Roman" w:eastAsia="Times New Roman" w:hAnsi="Times New Roman" w:cs="Times New Roman"/>
+          <w:sz w:val="28"/>
+          <w:szCs w:val="20"/>
+          <w:lang w:val="ru-RU"/>
+        </w:rPr>
+      </w:pPr>
+    </w:p>
+    <w:p>
+      <w:pPr>
+        <w:jc w:val="both"/>
+        <w:rPr>
+          <w:rFonts w:ascii="Times New Roman" w:eastAsia="Times New Roman" w:hAnsi="Times New Roman" w:cs="Times New Roman"/>
+          <w:sz w:val="28"/>
+          <w:szCs w:val="20"/>
+          <w:lang w:val="ru-RU"/>
+        </w:rPr>
+      </w:pPr>
+    </w:p>
+    <w:p>
+      <w:pPr>
+        <w:jc w:val="both"/>
+        <w:rPr>
+          <w:rFonts w:ascii="Times New Roman" w:eastAsia="Times New Roman" w:hAnsi="Times New Roman" w:cs="Times New Roman"/>
+          <w:sz w:val="28"/>
+          <w:szCs w:val="20"/>
+          <w:lang w:val="ru-RU"/>
+        </w:rPr>
+      </w:pPr>
+    </w:p>
+    <w:p>
+      <w:pPr>
+        <w:jc w:val="both"/>
+        <w:rPr>
+          <w:rFonts w:ascii="Times New Roman" w:eastAsia="Times New Roman" w:hAnsi="Times New Roman" w:cs="Times New Roman"/>
+          <w:sz w:val="28"/>
+          <w:szCs w:val="20"/>
+          <w:lang w:val="ru-RU"/>
+        </w:rPr>
+      </w:pPr>
+    </w:p>
+    <w:p>
+      <w:pPr>
+        <w:jc w:val="both"/>
+        <w:rPr>
+          <w:rFonts w:ascii="Times New Roman" w:eastAsia="Times New Roman" w:hAnsi="Times New Roman" w:cs="Times New Roman"/>
+          <w:sz w:val="28"/>
+          <w:szCs w:val="20"/>
+          <w:lang w:val="ru-RU"/>
+        </w:rPr>
+      </w:pPr>
+    </w:p>
+    <w:p>
+      <w:pPr>
+        <w:jc w:val="both"/>
+        <w:rPr>
+          <w:rFonts w:ascii="Times New Roman" w:eastAsia="Times New Roman" w:hAnsi="Times New Roman" w:cs="Times New Roman"/>
+          <w:sz w:val="28"/>
+          <w:szCs w:val="20"/>
+          <w:lang w:val="ru-RU"/>
+        </w:rPr>
+      </w:pPr>
+    </w:p>
+    <w:p>
+      <w:pPr>
+        <w:jc w:val="both"/>
+        <w:rPr>
+          <w:rFonts w:ascii="Times New Roman" w:eastAsia="Times New Roman" w:hAnsi="Times New Roman" w:cs="Times New Roman"/>
+          <w:sz w:val="28"/>
+          <w:szCs w:val="20"/>
+          <w:lang w:val="ru-RU"/>
+        </w:rPr>
+      </w:pPr>
+    </w:p>
+    <w:p>
+      <w:pPr>
+        <w:jc w:val="both"/>
+        <w:rPr>
+          <w:rFonts w:ascii="Times New Roman" w:eastAsia="Times New Roman" w:hAnsi="Times New Roman" w:cs="Times New Roman"/>
+          <w:sz w:val="28"/>
+          <w:szCs w:val="20"/>
+          <w:lang w:val="ru-RU"/>
+        </w:rPr>
+      </w:pPr>
+    </w:p>
+    <w:p>
+      <w:pPr>
+        <w:jc w:val="both"/>
+        <w:rPr>
+          <w:rFonts w:ascii="Times New Roman" w:eastAsia="Times New Roman" w:hAnsi="Times New Roman" w:cs="Times New Roman"/>
+          <w:sz w:val="28"/>
+          <w:szCs w:val="20"/>
+          <w:lang w:val="ru-RU"/>
+        </w:rPr>
+      </w:pPr>
+    </w:p>
+    <w:p>
+      <w:pPr>
+        <w:jc w:val="both"/>
+        <w:rPr>
+          <w:rFonts w:ascii="Times New Roman" w:eastAsia="Times New Roman" w:hAnsi="Times New Roman" w:cs="Times New Roman"/>
+          <w:sz w:val="28"/>
+          <w:szCs w:val="20"/>
+          <w:lang w:val="ru-RU"/>
+        </w:rPr>
+      </w:pPr>
+    </w:p>
+    <w:p>
+      <w:pPr>
         <w:jc w:val="both"/>
         <w:rPr>
           <w:rFonts w:ascii="Times New Roman" w:eastAsia="Times New Roman" w:hAnsi="Times New Roman" w:cs="Times New Roman"/>
@@ -2809,17 +3222,7 @@
           <w:szCs w:val="20"/>
           <w:lang w:val="ru-RU"/>
         </w:rPr>
-        <w:t>'</w:t>
-      </w:r>
-      <w:r>
-        <w:rPr>
-          <w:rFonts w:ascii="Times New Roman" w:eastAsia="Times New Roman" w:hAnsi="Times New Roman" w:cs="Times New Roman"/>
-          <w:b/>
-          <w:sz w:val="28"/>
-          <w:szCs w:val="20"/>
-          <w:lang w:val="ru-RU"/>
-        </w:rPr>
-        <w:t xml:space="preserve"> – </w:t>
+        <w:t xml:space="preserve">' – </w:t>
       </w:r>
       <w:r>
         <w:rPr>
@@ -2965,7 +3368,7 @@
         </w:rPr>
         <w:t xml:space="preserve">, </w:t>
       </w:r>
-      <w:bookmarkStart w:id="0" w:name="_Hlk133940482"/>
+      <w:bookmarkStart w:id="1" w:name="_Hlk133940482"/>
       <w:r>
         <w:rPr>
           <w:rFonts w:ascii="Courier New" w:eastAsia="Times New Roman" w:hAnsi="Courier New" w:cs="Courier New"/>
@@ -2977,7 +3380,7 @@
         </w:rPr>
         <w:t>router</w:t>
       </w:r>
-      <w:bookmarkEnd w:id="0"/>
+      <w:bookmarkEnd w:id="1"/>
       <w:r>
         <w:rPr>
           <w:rFonts w:ascii="Courier New" w:eastAsia="Times New Roman" w:hAnsi="Courier New" w:cs="Courier New"/>
@@ -3078,52 +3481,16 @@
           <w:szCs w:val="20"/>
           <w:lang w:val="ru-RU"/>
         </w:rPr>
-        <w:t>'</w:t>
-      </w:r>
-      <w:r>
-        <w:rPr>
-          <w:rFonts w:ascii="Times New Roman" w:eastAsia="Times New Roman" w:hAnsi="Times New Roman" w:cs="Times New Roman"/>
-          <w:sz w:val="28"/>
-          <w:szCs w:val="20"/>
-          <w:lang w:val="ru-RU"/>
-        </w:rPr>
-        <w:t xml:space="preserve"> – </w:t>
-      </w:r>
-      <w:r>
-        <w:rPr>
-          <w:rFonts w:ascii="Times New Roman" w:eastAsia="Times New Roman" w:hAnsi="Times New Roman" w:cs="Times New Roman"/>
-          <w:sz w:val="28"/>
-          <w:szCs w:val="20"/>
-          <w:lang w:val="ru-RU"/>
-        </w:rPr>
-        <w:t xml:space="preserve">В </w:t>
-      </w:r>
-      <w:r>
-        <w:rPr>
-          <w:rFonts w:ascii="Times New Roman" w:eastAsia="Times New Roman" w:hAnsi="Times New Roman" w:cs="Times New Roman"/>
-          <w:sz w:val="28"/>
-          <w:szCs w:val="20"/>
-          <w:lang w:val="ru-RU"/>
-        </w:rPr>
-        <w:t>этом</w:t>
-      </w:r>
-      <w:r>
-        <w:rPr>
-          <w:rFonts w:ascii="Times New Roman" w:eastAsia="Times New Roman" w:hAnsi="Times New Roman" w:cs="Times New Roman"/>
-          <w:sz w:val="28"/>
-          <w:szCs w:val="20"/>
-          <w:lang w:val="ru-RU"/>
-        </w:rPr>
-        <w:t xml:space="preserve"> файле </w:t>
-      </w:r>
-      <w:r>
-        <w:rPr>
-          <w:rFonts w:ascii="Times New Roman" w:eastAsia="Times New Roman" w:hAnsi="Times New Roman" w:cs="Times New Roman"/>
-          <w:sz w:val="28"/>
-          <w:szCs w:val="20"/>
-          <w:lang w:val="ru-RU"/>
-        </w:rPr>
-        <w:t xml:space="preserve">собираем все остальные </w:t>
+        <w:t xml:space="preserve">' – </w:t>
+      </w:r>
+      <w:r>
+        <w:rPr>
+          <w:rFonts w:ascii="Times New Roman" w:eastAsia="Times New Roman" w:hAnsi="Times New Roman" w:cs="Times New Roman"/>
+          <w:sz w:val="28"/>
+          <w:szCs w:val="20"/>
+          <w:lang w:val="ru-RU"/>
+        </w:rPr>
+        <w:t xml:space="preserve">В этом файле собираем все остальные </w:t>
       </w:r>
       <w:r>
         <w:rPr>
@@ -3142,25 +3509,7 @@
           <w:szCs w:val="20"/>
           <w:lang w:val="ru-RU"/>
         </w:rPr>
-        <w:t xml:space="preserve"> </w:t>
-      </w:r>
-      <w:r>
-        <w:rPr>
-          <w:rFonts w:ascii="Times New Roman" w:eastAsia="Times New Roman" w:hAnsi="Times New Roman" w:cs="Times New Roman"/>
-          <w:sz w:val="28"/>
-          <w:szCs w:val="20"/>
-          <w:lang w:val="ru-RU"/>
-        </w:rPr>
-        <w:t xml:space="preserve">задаём </w:t>
-      </w:r>
-      <w:r>
-        <w:rPr>
-          <w:rFonts w:ascii="Times New Roman" w:eastAsia="Times New Roman" w:hAnsi="Times New Roman" w:cs="Times New Roman"/>
-          <w:sz w:val="28"/>
-          <w:szCs w:val="20"/>
-          <w:lang w:val="ru-RU"/>
-        </w:rPr>
-        <w:t xml:space="preserve">следующею цепочку </w:t>
+        <w:t xml:space="preserve"> задаём следующею цепочку </w:t>
       </w:r>
       <w:r>
         <w:rPr>
@@ -3177,25 +3526,7 @@
           <w:szCs w:val="20"/>
           <w:lang w:val="ru-RU"/>
         </w:rPr>
-        <w:t xml:space="preserve"> адрес</w:t>
-      </w:r>
-      <w:r>
-        <w:rPr>
-          <w:rFonts w:ascii="Times New Roman" w:eastAsia="Times New Roman" w:hAnsi="Times New Roman" w:cs="Times New Roman"/>
-          <w:sz w:val="28"/>
-          <w:szCs w:val="20"/>
-          <w:lang w:val="ru-RU"/>
-        </w:rPr>
-        <w:t>а</w:t>
-      </w:r>
-      <w:r>
-        <w:rPr>
-          <w:rFonts w:ascii="Times New Roman" w:eastAsia="Times New Roman" w:hAnsi="Times New Roman" w:cs="Times New Roman"/>
-          <w:sz w:val="28"/>
-          <w:szCs w:val="20"/>
-          <w:lang w:val="ru-RU"/>
-        </w:rPr>
-        <w:t xml:space="preserve"> и вызываем </w:t>
+        <w:t xml:space="preserve"> адреса и вызываем </w:t>
       </w:r>
       <w:proofErr w:type="spellStart"/>
       <w:r>
@@ -3352,7 +3683,7 @@
         </w:rPr>
         <w:t>'./</w:t>
       </w:r>
-      <w:bookmarkStart w:id="1" w:name="_Hlk133940962"/>
+      <w:bookmarkStart w:id="2" w:name="_Hlk133940962"/>
       <w:r>
         <w:rPr>
           <w:rFonts w:ascii="Courier New" w:eastAsia="Times New Roman" w:hAnsi="Courier New" w:cs="Courier New"/>
@@ -3362,7 +3693,7 @@
         </w:rPr>
         <w:t>userRouter</w:t>
       </w:r>
-      <w:bookmarkEnd w:id="1"/>
+      <w:bookmarkEnd w:id="2"/>
       <w:r>
         <w:rPr>
           <w:rFonts w:ascii="Courier New" w:eastAsia="Times New Roman" w:hAnsi="Courier New" w:cs="Courier New"/>
@@ -3559,15 +3890,7 @@
           <w:sz w:val="28"/>
           <w:szCs w:val="20"/>
         </w:rPr>
-        <w:t>'</w:t>
-      </w:r>
-      <w:r>
-        <w:rPr>
-          <w:rFonts w:ascii="Times New Roman" w:eastAsia="Times New Roman" w:hAnsi="Times New Roman" w:cs="Times New Roman"/>
-          <w:sz w:val="28"/>
-          <w:szCs w:val="20"/>
-        </w:rPr>
-        <w:t xml:space="preserve"> – </w:t>
+        <w:t xml:space="preserve">' – </w:t>
       </w:r>
       <w:r>
         <w:rPr>
@@ -3721,7 +4044,6 @@
         </w:rPr>
         <w:t xml:space="preserve"> (</w:t>
       </w:r>
-      <w:proofErr w:type="spellStart"/>
       <w:r>
         <w:rPr>
           <w:rFonts w:ascii="Times New Roman" w:eastAsia="Times New Roman" w:hAnsi="Times New Roman" w:cs="Times New Roman"/>
@@ -3731,7 +4053,6 @@
         </w:rPr>
         <w:t>userController</w:t>
       </w:r>
-      <w:proofErr w:type="spellEnd"/>
       <w:r>
         <w:rPr>
           <w:rFonts w:ascii="Times New Roman" w:eastAsia="Times New Roman" w:hAnsi="Times New Roman" w:cs="Times New Roman"/>
@@ -3929,8 +4250,6 @@
           <w:lang w:val="ru-RU"/>
         </w:rPr>
       </w:pPr>
-      <w:bookmarkStart w:id="2" w:name="_GoBack"/>
-      <w:bookmarkEnd w:id="2"/>
     </w:p>
     <w:p>
       <w:pPr>
@@ -3954,7 +4273,6 @@
           <w:szCs w:val="20"/>
           <w:lang w:val="ru-RU"/>
         </w:rPr>
-        <w:lastRenderedPageBreak/>
         <w:t xml:space="preserve"> </w:t>
       </w:r>
       <w:r>
@@ -4088,7 +4406,6 @@
         </w:rPr>
         <w:t xml:space="preserve">const </w:t>
       </w:r>
-      <w:proofErr w:type="spellStart"/>
       <w:r>
         <w:rPr>
           <w:rFonts w:ascii="Courier New" w:eastAsia="Times New Roman" w:hAnsi="Courier New" w:cs="Courier New"/>
@@ -4098,19 +4415,7 @@
           <w:sz w:val="24"/>
           <w:szCs w:val="20"/>
         </w:rPr>
-        <w:t>userController</w:t>
-      </w:r>
-      <w:proofErr w:type="spellEnd"/>
-      <w:r>
-        <w:rPr>
-          <w:rFonts w:ascii="Courier New" w:eastAsia="Times New Roman" w:hAnsi="Courier New" w:cs="Courier New"/>
-          <w:i/>
-          <w:iCs/>
-          <w:color w:val="C77DBA"/>
-          <w:sz w:val="24"/>
-          <w:szCs w:val="20"/>
-        </w:rPr>
-        <w:t xml:space="preserve"> </w:t>
+        <w:t xml:space="preserve">userController </w:t>
       </w:r>
       <w:r>
         <w:rPr>
@@ -4346,7 +4651,6 @@
         </w:rPr>
         <w:t>/</w:t>
       </w:r>
-      <w:proofErr w:type="spellStart"/>
       <w:r>
         <w:rPr>
           <w:rFonts w:ascii="Times New Roman" w:eastAsia="Times New Roman" w:hAnsi="Times New Roman" w:cs="Times New Roman"/>
@@ -4365,7 +4669,6 @@
         </w:rPr>
         <w:t>Controller</w:t>
       </w:r>
-      <w:proofErr w:type="spellEnd"/>
       <w:r>
         <w:rPr>
           <w:rFonts w:ascii="Times New Roman" w:eastAsia="Times New Roman" w:hAnsi="Times New Roman" w:cs="Times New Roman"/>
@@ -4392,16 +4695,7 @@
           <w:szCs w:val="20"/>
           <w:lang w:val="ru-RU"/>
         </w:rPr>
-        <w:t>'</w:t>
-      </w:r>
-      <w:r>
-        <w:rPr>
-          <w:rFonts w:ascii="Times New Roman" w:eastAsia="Times New Roman" w:hAnsi="Times New Roman" w:cs="Times New Roman"/>
-          <w:sz w:val="28"/>
-          <w:szCs w:val="20"/>
-          <w:lang w:val="ru-RU"/>
-        </w:rPr>
-        <w:t xml:space="preserve"> – </w:t>
+        <w:t xml:space="preserve">' – </w:t>
       </w:r>
       <w:r>
         <w:rPr>
@@ -4537,16 +4831,7 @@
           <w:szCs w:val="20"/>
           <w:lang w:val="ru-RU"/>
         </w:rPr>
-        <w:t>функци</w:t>
-      </w:r>
-      <w:r>
-        <w:rPr>
-          <w:rFonts w:ascii="Times New Roman" w:eastAsia="Times New Roman" w:hAnsi="Times New Roman" w:cs="Times New Roman"/>
-          <w:sz w:val="28"/>
-          <w:szCs w:val="20"/>
-          <w:lang w:val="ru-RU"/>
-        </w:rPr>
-        <w:t>и</w:t>
+        <w:t>функции</w:t>
       </w:r>
       <w:r>
         <w:rPr>
@@ -5052,8 +5337,20 @@
           <w:szCs w:val="20"/>
           <w:lang w:val="ru-RU"/>
         </w:rPr>
-        <w:t>)</w:t>
-      </w:r>
+        <w:t xml:space="preserve">). </w:t>
+      </w:r>
+    </w:p>
+    <w:p>
+      <w:pPr>
+        <w:pStyle w:val="a3"/>
+        <w:jc w:val="both"/>
+        <w:rPr>
+          <w:rFonts w:ascii="Times New Roman" w:eastAsia="Times New Roman" w:hAnsi="Times New Roman" w:cs="Times New Roman"/>
+          <w:sz w:val="28"/>
+          <w:szCs w:val="20"/>
+          <w:lang w:val="ru-RU"/>
+        </w:rPr>
+      </w:pPr>
       <w:r>
         <w:rPr>
           <w:rFonts w:ascii="Times New Roman" w:eastAsia="Times New Roman" w:hAnsi="Times New Roman" w:cs="Times New Roman"/>
@@ -5062,7 +5359,113 @@
           <w:szCs w:val="20"/>
           <w:lang w:val="ru-RU"/>
         </w:rPr>
-        <w:t xml:space="preserve">. </w:t>
+        <w:t>'</w:t>
+      </w:r>
+      <w:r>
+        <w:rPr>
+          <w:rFonts w:ascii="Times New Roman" w:eastAsia="Times New Roman" w:hAnsi="Times New Roman" w:cs="Times New Roman"/>
+          <w:sz w:val="28"/>
+          <w:szCs w:val="20"/>
+          <w:highlight w:val="green"/>
+          <w:lang w:val="ru-RU"/>
+        </w:rPr>
+        <w:t>./</w:t>
+      </w:r>
+      <w:r>
+        <w:rPr>
+          <w:rFonts w:ascii="Times New Roman" w:eastAsia="Times New Roman" w:hAnsi="Times New Roman" w:cs="Times New Roman"/>
+          <w:sz w:val="28"/>
+          <w:szCs w:val="20"/>
+          <w:highlight w:val="green"/>
+        </w:rPr>
+        <w:t>error</w:t>
+      </w:r>
+      <w:r>
+        <w:rPr>
+          <w:rFonts w:ascii="Times New Roman" w:eastAsia="Times New Roman" w:hAnsi="Times New Roman" w:cs="Times New Roman"/>
+          <w:sz w:val="28"/>
+          <w:szCs w:val="20"/>
+          <w:highlight w:val="green"/>
+          <w:lang w:val="ru-RU"/>
+        </w:rPr>
+        <w:t>/</w:t>
+      </w:r>
+      <w:proofErr w:type="spellStart"/>
+      <w:r>
+        <w:rPr>
+          <w:rFonts w:ascii="Times New Roman" w:eastAsia="Times New Roman" w:hAnsi="Times New Roman" w:cs="Times New Roman"/>
+          <w:sz w:val="28"/>
+          <w:szCs w:val="20"/>
+          <w:highlight w:val="green"/>
+        </w:rPr>
+        <w:t>ApiError</w:t>
+      </w:r>
+      <w:proofErr w:type="spellEnd"/>
+      <w:r>
+        <w:rPr>
+          <w:rFonts w:ascii="Times New Roman" w:eastAsia="Times New Roman" w:hAnsi="Times New Roman" w:cs="Times New Roman"/>
+          <w:sz w:val="28"/>
+          <w:szCs w:val="20"/>
+          <w:highlight w:val="green"/>
+          <w:lang w:val="ru-RU"/>
+        </w:rPr>
+        <w:t>.</w:t>
+      </w:r>
+      <w:r>
+        <w:rPr>
+          <w:rFonts w:ascii="Times New Roman" w:eastAsia="Times New Roman" w:hAnsi="Times New Roman" w:cs="Times New Roman"/>
+          <w:sz w:val="28"/>
+          <w:szCs w:val="20"/>
+          <w:highlight w:val="green"/>
+        </w:rPr>
+        <w:t>js</w:t>
+      </w:r>
+      <w:r>
+        <w:rPr>
+          <w:rFonts w:ascii="Times New Roman" w:eastAsia="Times New Roman" w:hAnsi="Times New Roman" w:cs="Times New Roman"/>
+          <w:b/>
+          <w:sz w:val="28"/>
+          <w:szCs w:val="20"/>
+          <w:lang w:val="ru-RU"/>
+        </w:rPr>
+        <w:t>'</w:t>
+      </w:r>
+      <w:r>
+        <w:rPr>
+          <w:rFonts w:ascii="Times New Roman" w:eastAsia="Times New Roman" w:hAnsi="Times New Roman" w:cs="Times New Roman"/>
+          <w:b/>
+          <w:sz w:val="28"/>
+          <w:szCs w:val="20"/>
+          <w:lang w:val="ru-RU"/>
+        </w:rPr>
+        <w:t xml:space="preserve"> </w:t>
+      </w:r>
+      <w:r>
+        <w:rPr>
+          <w:rFonts w:ascii="Times New Roman" w:eastAsia="Times New Roman" w:hAnsi="Times New Roman" w:cs="Times New Roman"/>
+          <w:sz w:val="28"/>
+          <w:szCs w:val="20"/>
+          <w:lang w:val="ru-RU"/>
+        </w:rPr>
+        <w:t>класс</w:t>
+      </w:r>
+      <w:r>
+        <w:rPr>
+          <w:rFonts w:ascii="Times New Roman" w:eastAsia="Times New Roman" w:hAnsi="Times New Roman" w:cs="Times New Roman"/>
+          <w:sz w:val="28"/>
+          <w:szCs w:val="20"/>
+          <w:lang w:val="ru-RU"/>
+        </w:rPr>
+        <w:t xml:space="preserve"> с необходимыми </w:t>
+      </w:r>
+      <w:r>
+        <w:rPr>
+          <w:rFonts w:ascii="Times New Roman" w:eastAsia="Times New Roman" w:hAnsi="Times New Roman" w:cs="Times New Roman"/>
+          <w:sz w:val="28"/>
+          <w:szCs w:val="20"/>
+          <w:lang w:val="ru-RU"/>
+        </w:rPr>
+        <w:t xml:space="preserve">«ошибками» </w:t>
       </w:r>
     </w:p>
     <w:p>
@@ -5079,73 +5482,77 @@
       <w:r>
         <w:rPr>
           <w:rFonts w:ascii="Times New Roman" w:eastAsia="Times New Roman" w:hAnsi="Times New Roman" w:cs="Times New Roman"/>
+          <w:sz w:val="28"/>
+          <w:szCs w:val="20"/>
+          <w:highlight w:val="red"/>
+          <w:lang w:val="ru-RU"/>
+        </w:rPr>
+        <w:t xml:space="preserve">Можно добавить </w:t>
+      </w:r>
+      <w:r>
+        <w:rPr>
+          <w:rFonts w:ascii="Times New Roman" w:eastAsia="Times New Roman" w:hAnsi="Times New Roman" w:cs="Times New Roman"/>
+          <w:sz w:val="28"/>
+          <w:szCs w:val="20"/>
+          <w:highlight w:val="red"/>
+          <w:lang w:val="ru-RU"/>
+        </w:rPr>
+        <w:t>ещё ошибки</w:t>
+      </w:r>
+    </w:p>
+    <w:p>
+      <w:pPr>
+        <w:pStyle w:val="a3"/>
+        <w:jc w:val="both"/>
+        <w:rPr>
+          <w:rFonts w:ascii="Times New Roman" w:eastAsia="Times New Roman" w:hAnsi="Times New Roman" w:cs="Times New Roman"/>
           <w:b/>
           <w:sz w:val="28"/>
           <w:szCs w:val="20"/>
           <w:lang w:val="ru-RU"/>
         </w:rPr>
-        <w:t>'</w:t>
-      </w:r>
-      <w:r>
-        <w:rPr>
-          <w:rFonts w:ascii="Times New Roman" w:eastAsia="Times New Roman" w:hAnsi="Times New Roman" w:cs="Times New Roman"/>
-          <w:sz w:val="28"/>
-          <w:szCs w:val="20"/>
-          <w:highlight w:val="green"/>
-          <w:lang w:val="ru-RU"/>
-        </w:rPr>
-        <w:t>./</w:t>
-      </w:r>
-      <w:r>
-        <w:rPr>
-          <w:rFonts w:ascii="Times New Roman" w:eastAsia="Times New Roman" w:hAnsi="Times New Roman" w:cs="Times New Roman"/>
-          <w:sz w:val="28"/>
-          <w:szCs w:val="20"/>
-          <w:highlight w:val="green"/>
-        </w:rPr>
-        <w:t>error</w:t>
-      </w:r>
-      <w:r>
-        <w:rPr>
-          <w:rFonts w:ascii="Times New Roman" w:eastAsia="Times New Roman" w:hAnsi="Times New Roman" w:cs="Times New Roman"/>
-          <w:sz w:val="28"/>
-          <w:szCs w:val="20"/>
-          <w:highlight w:val="green"/>
-          <w:lang w:val="ru-RU"/>
-        </w:rPr>
-        <w:t>/</w:t>
+      </w:pPr>
+    </w:p>
+    <w:p>
+      <w:pPr>
+        <w:pStyle w:val="a3"/>
+        <w:jc w:val="both"/>
+        <w:rPr>
+          <w:rFonts w:ascii="Times New Roman" w:eastAsia="Times New Roman" w:hAnsi="Times New Roman" w:cs="Times New Roman"/>
+          <w:b/>
+          <w:sz w:val="28"/>
+          <w:szCs w:val="20"/>
+          <w:lang w:val="ru-RU"/>
+        </w:rPr>
+      </w:pPr>
+      <w:r>
+        <w:rPr>
+          <w:rFonts w:ascii="Times New Roman" w:eastAsia="Times New Roman" w:hAnsi="Times New Roman" w:cs="Times New Roman"/>
+          <w:b/>
+          <w:sz w:val="28"/>
+          <w:szCs w:val="20"/>
+          <w:lang w:val="ru-RU"/>
+        </w:rPr>
+        <w:lastRenderedPageBreak/>
+        <w:t xml:space="preserve">Первый </w:t>
       </w:r>
       <w:proofErr w:type="spellStart"/>
       <w:r>
         <w:rPr>
           <w:rFonts w:ascii="Times New Roman" w:eastAsia="Times New Roman" w:hAnsi="Times New Roman" w:cs="Times New Roman"/>
-          <w:sz w:val="28"/>
-          <w:szCs w:val="20"/>
-          <w:highlight w:val="green"/>
-        </w:rPr>
-        <w:t>ApiError</w:t>
+          <w:b/>
+          <w:sz w:val="28"/>
+          <w:szCs w:val="20"/>
+          <w:lang w:val="ru-RU"/>
+        </w:rPr>
+        <w:t>middleware</w:t>
       </w:r>
       <w:proofErr w:type="spellEnd"/>
-      <w:r>
-        <w:rPr>
-          <w:rFonts w:ascii="Times New Roman" w:eastAsia="Times New Roman" w:hAnsi="Times New Roman" w:cs="Times New Roman"/>
-          <w:sz w:val="28"/>
-          <w:szCs w:val="20"/>
-          <w:highlight w:val="green"/>
-          <w:lang w:val="ru-RU"/>
-        </w:rPr>
-        <w:t>.</w:t>
-      </w:r>
-      <w:r>
-        <w:rPr>
-          <w:rFonts w:ascii="Times New Roman" w:eastAsia="Times New Roman" w:hAnsi="Times New Roman" w:cs="Times New Roman"/>
-          <w:sz w:val="28"/>
-          <w:szCs w:val="20"/>
-          <w:highlight w:val="green"/>
-        </w:rPr>
-        <w:t>js</w:t>
-      </w:r>
-      <w:r>
+    </w:p>
+    <w:p>
+      <w:pPr>
+        <w:pStyle w:val="a3"/>
+        <w:jc w:val="both"/>
         <w:rPr>
           <w:rFonts w:ascii="Times New Roman" w:eastAsia="Times New Roman" w:hAnsi="Times New Roman" w:cs="Times New Roman"/>
           <w:b/>
@@ -5153,8 +5560,8 @@
           <w:szCs w:val="20"/>
           <w:lang w:val="ru-RU"/>
         </w:rPr>
-        <w:t>'</w:t>
-      </w:r>
+      </w:pPr>
+      <w:proofErr w:type="spellStart"/>
       <w:r>
         <w:rPr>
           <w:rFonts w:ascii="Times New Roman" w:eastAsia="Times New Roman" w:hAnsi="Times New Roman" w:cs="Times New Roman"/>
@@ -5163,147 +5570,7 @@
           <w:szCs w:val="20"/>
           <w:lang w:val="ru-RU"/>
         </w:rPr>
-        <w:t xml:space="preserve"> </w:t>
-      </w:r>
-      <w:r>
-        <w:rPr>
-          <w:rFonts w:ascii="Times New Roman" w:eastAsia="Times New Roman" w:hAnsi="Times New Roman" w:cs="Times New Roman"/>
-          <w:sz w:val="28"/>
-          <w:szCs w:val="20"/>
-          <w:lang w:val="ru-RU"/>
-        </w:rPr>
-        <w:t>класс</w:t>
-      </w:r>
-      <w:r>
-        <w:rPr>
-          <w:rFonts w:ascii="Times New Roman" w:eastAsia="Times New Roman" w:hAnsi="Times New Roman" w:cs="Times New Roman"/>
-          <w:sz w:val="28"/>
-          <w:szCs w:val="20"/>
-          <w:lang w:val="ru-RU"/>
-        </w:rPr>
-        <w:t xml:space="preserve"> с необходимыми </w:t>
-      </w:r>
-      <w:r>
-        <w:rPr>
-          <w:rFonts w:ascii="Times New Roman" w:eastAsia="Times New Roman" w:hAnsi="Times New Roman" w:cs="Times New Roman"/>
-          <w:sz w:val="28"/>
-          <w:szCs w:val="20"/>
-          <w:lang w:val="ru-RU"/>
-        </w:rPr>
-        <w:t xml:space="preserve">«ошибками» </w:t>
-      </w:r>
-    </w:p>
-    <w:p>
-      <w:pPr>
-        <w:pStyle w:val="a3"/>
-        <w:jc w:val="both"/>
-        <w:rPr>
-          <w:rFonts w:ascii="Times New Roman" w:eastAsia="Times New Roman" w:hAnsi="Times New Roman" w:cs="Times New Roman"/>
-          <w:sz w:val="28"/>
-          <w:szCs w:val="20"/>
-        </w:rPr>
-      </w:pPr>
-      <w:r>
-        <w:rPr>
-          <w:rFonts w:ascii="Times New Roman" w:eastAsia="Times New Roman" w:hAnsi="Times New Roman" w:cs="Times New Roman"/>
-          <w:sz w:val="28"/>
-          <w:szCs w:val="20"/>
-          <w:highlight w:val="red"/>
-          <w:lang w:val="ru-RU"/>
-        </w:rPr>
-        <w:t xml:space="preserve">Можно добавить </w:t>
-      </w:r>
-      <w:r>
-        <w:rPr>
-          <w:rFonts w:ascii="Times New Roman" w:eastAsia="Times New Roman" w:hAnsi="Times New Roman" w:cs="Times New Roman"/>
-          <w:sz w:val="28"/>
-          <w:szCs w:val="20"/>
-          <w:highlight w:val="red"/>
-          <w:lang w:val="ru-RU"/>
-        </w:rPr>
-        <w:t>ещё ошибки</w:t>
-      </w:r>
-    </w:p>
-    <w:p>
-      <w:pPr>
-        <w:pStyle w:val="a3"/>
-        <w:jc w:val="both"/>
-        <w:rPr>
-          <w:rFonts w:ascii="Times New Roman" w:eastAsia="Times New Roman" w:hAnsi="Times New Roman" w:cs="Times New Roman"/>
-          <w:b/>
-          <w:sz w:val="28"/>
-          <w:szCs w:val="20"/>
-          <w:lang w:val="ru-RU"/>
-        </w:rPr>
-      </w:pPr>
-    </w:p>
-    <w:p>
-      <w:pPr>
-        <w:pStyle w:val="a3"/>
-        <w:jc w:val="both"/>
-        <w:rPr>
-          <w:rFonts w:ascii="Times New Roman" w:eastAsia="Times New Roman" w:hAnsi="Times New Roman" w:cs="Times New Roman"/>
-          <w:b/>
-          <w:sz w:val="28"/>
-          <w:szCs w:val="20"/>
-          <w:lang w:val="ru-RU"/>
-        </w:rPr>
-      </w:pPr>
-      <w:r>
-        <w:rPr>
-          <w:rFonts w:ascii="Times New Roman" w:eastAsia="Times New Roman" w:hAnsi="Times New Roman" w:cs="Times New Roman"/>
-          <w:b/>
-          <w:sz w:val="28"/>
-          <w:szCs w:val="20"/>
-          <w:lang w:val="ru-RU"/>
-        </w:rPr>
-        <w:t xml:space="preserve">Первый </w:t>
-      </w:r>
-      <w:proofErr w:type="spellStart"/>
-      <w:r>
-        <w:rPr>
-          <w:rFonts w:ascii="Times New Roman" w:eastAsia="Times New Roman" w:hAnsi="Times New Roman" w:cs="Times New Roman"/>
-          <w:b/>
-          <w:sz w:val="28"/>
-          <w:szCs w:val="20"/>
-          <w:lang w:val="ru-RU"/>
-        </w:rPr>
-        <w:t>middleware</w:t>
-      </w:r>
-      <w:proofErr w:type="spellEnd"/>
-    </w:p>
-    <w:p>
-      <w:pPr>
-        <w:pStyle w:val="a3"/>
-        <w:jc w:val="both"/>
-        <w:rPr>
-          <w:rFonts w:ascii="Times New Roman" w:eastAsia="Times New Roman" w:hAnsi="Times New Roman" w:cs="Times New Roman"/>
-          <w:b/>
-          <w:sz w:val="28"/>
-          <w:szCs w:val="20"/>
-          <w:lang w:val="ru-RU"/>
-        </w:rPr>
-      </w:pPr>
-      <w:proofErr w:type="spellStart"/>
-      <w:r>
-        <w:rPr>
-          <w:rFonts w:ascii="Times New Roman" w:eastAsia="Times New Roman" w:hAnsi="Times New Roman" w:cs="Times New Roman"/>
-          <w:b/>
-          <w:sz w:val="28"/>
-          <w:szCs w:val="20"/>
-          <w:lang w:val="ru-RU"/>
-        </w:rPr>
-        <w:t>M</w:t>
-      </w:r>
-      <w:r>
-        <w:rPr>
-          <w:rFonts w:ascii="Times New Roman" w:eastAsia="Times New Roman" w:hAnsi="Times New Roman" w:cs="Times New Roman"/>
-          <w:b/>
-          <w:sz w:val="28"/>
-          <w:szCs w:val="20"/>
-          <w:lang w:val="ru-RU"/>
-        </w:rPr>
-        <w:t>iddleware</w:t>
+        <w:t>Middleware</w:t>
       </w:r>
       <w:proofErr w:type="spellEnd"/>
       <w:r>
@@ -5640,6 +5907,7 @@
         <w:rPr>
           <w:rFonts w:ascii="Times New Roman" w:eastAsia="Times New Roman" w:hAnsi="Times New Roman" w:cs="Times New Roman"/>
           <w:b/>
+          <w:noProof/>
           <w:sz w:val="28"/>
           <w:szCs w:val="20"/>
           <w:lang w:val="ru-RU"/>
@@ -6617,6 +6885,7 @@
   <w:style w:type="character" w:default="1" w:styleId="a0">
     <w:name w:val="Default Paragraph Font"/>
     <w:uiPriority w:val="1"/>
+    <w:semiHidden/>
     <w:unhideWhenUsed/>
   </w:style>
   <w:style w:type="table" w:default="1" w:styleId="a1">

</xml_diff>